<commit_message>
Update TensorFlow certification notes.docx
</commit_message>
<xml_diff>
--- a/TensorFlow certification notes.docx
+++ b/TensorFlow certification notes.docx
@@ -11136,6 +11136,24 @@
           <w:rtl w:val="0"/>
         </w:rPr>
         <w:t xml:space="preserve">Pending:</w:t>
+      </w:r>
+    </w:p>
+    <w:p>
+      <w:pPr>
+        <w:numPr>
+          <w:ilvl w:val="0"/>
+          <w:numId w:val="1"/>
+        </w:numPr>
+        <w:ind w:left="1440" w:hanging="360"/>
+        <w:rPr>
+          <w:u w:val="none"/>
+        </w:rPr>
+      </w:pPr>
+      <w:r>
+        <w:rPr>
+          <w:rtl w:val="0"/>
+        </w:rPr>
+        <w:t xml:space="preserve">If time permits, improve exam final model using  - https://www.kaggle.com/code/quadeer15sh/transformers-for-text-classification/notebook</w:t>
       </w:r>
     </w:p>
     <w:p>

</xml_diff>